<commit_message>
post submission of midterm report
</commit_message>
<xml_diff>
--- a/CECS551 Midterm Report.docx
+++ b/CECS551 Midterm Report.docx
@@ -11,7 +11,6 @@
       </w:r>
     </w:p>
     <w:p>
-      <w:bookmarkStart w:id="0" w:name="_GoBack"/>
       <w:r>
         <w:t>A fully convolutional autoencoder can be used to</w:t>
       </w:r>
@@ -81,7 +80,7 @@
                                 <w:sz w:val="24"/>
                               </w:rPr>
                             </w:pPr>
-                            <w:bookmarkStart w:id="1" w:name="_Ref4514938"/>
+                            <w:bookmarkStart w:id="0" w:name="_Ref4514938"/>
                             <w:r>
                               <w:rPr>
                                 <w:b/>
@@ -119,7 +118,7 @@
                               </w:rPr>
                               <w:fldChar w:fldCharType="end"/>
                             </w:r>
-                            <w:bookmarkEnd w:id="1"/>
+                            <w:bookmarkEnd w:id="0"/>
                             <w:r>
                               <w:t xml:space="preserve"> The STFT of the input multi-track mix shows how the frequency-domain content of the signal varies over time.</w:t>
                             </w:r>
@@ -155,7 +154,7 @@
                           <w:sz w:val="24"/>
                         </w:rPr>
                       </w:pPr>
-                      <w:bookmarkStart w:id="2" w:name="_Ref4514938"/>
+                      <w:bookmarkStart w:id="1" w:name="_Ref4514938"/>
                       <w:r>
                         <w:rPr>
                           <w:b/>
@@ -193,7 +192,7 @@
                         </w:rPr>
                         <w:fldChar w:fldCharType="end"/>
                       </w:r>
-                      <w:bookmarkEnd w:id="2"/>
+                      <w:bookmarkEnd w:id="1"/>
                       <w:r>
                         <w:t xml:space="preserve"> The STFT of the input multi-track mix shows how the frequency-domain content of the signal varies over time.</w:t>
                       </w:r>
@@ -285,7 +284,6 @@
         <w:t xml:space="preserve"> generating a mask in the domain of image segmentation, except that the filter is real-valued and is used to generate a new mixture rather than indicate a relevant portion of an image. Originally the network was meant to work as a filter—like a de-noising autoencoder—but it was found that the approach mentioned performs better.</w:t>
       </w:r>
     </w:p>
-    <w:bookmarkEnd w:id="0"/>
     <w:p>
       <w:pPr>
         <w:ind w:firstLine="720"/>
@@ -461,7 +459,7 @@
                                 <w:sz w:val="24"/>
                               </w:rPr>
                             </w:pPr>
-                            <w:bookmarkStart w:id="3" w:name="_Ref4515867"/>
+                            <w:bookmarkStart w:id="2" w:name="_Ref4515867"/>
                             <w:r>
                               <w:rPr>
                                 <w:b/>
@@ -499,7 +497,7 @@
                               </w:rPr>
                               <w:fldChar w:fldCharType="end"/>
                             </w:r>
-                            <w:bookmarkEnd w:id="3"/>
+                            <w:bookmarkEnd w:id="2"/>
                             <w:r>
                               <w:t xml:space="preserve"> The analytical filter </w:t>
                             </w:r>
@@ -540,7 +538,7 @@
                           <w:sz w:val="24"/>
                         </w:rPr>
                       </w:pPr>
-                      <w:bookmarkStart w:id="4" w:name="_Ref4515867"/>
+                      <w:bookmarkStart w:id="3" w:name="_Ref4515867"/>
                       <w:r>
                         <w:rPr>
                           <w:b/>
@@ -578,7 +576,7 @@
                         </w:rPr>
                         <w:fldChar w:fldCharType="end"/>
                       </w:r>
-                      <w:bookmarkEnd w:id="4"/>
+                      <w:bookmarkEnd w:id="3"/>
                       <w:r>
                         <w:t xml:space="preserve"> The analytical filter </w:t>
                       </w:r>
@@ -942,6 +940,11 @@
       <w:r>
         <w:t>references</w:t>
       </w:r>
+    </w:p>
+    <w:p/>
+    <w:p>
+      <w:bookmarkStart w:id="4" w:name="_GoBack"/>
+      <w:bookmarkEnd w:id="4"/>
     </w:p>
     <w:sectPr>
       <w:pgSz w:w="12240" w:h="15840"/>
@@ -2022,7 +2025,7 @@
 </file>
 
 <file path=customXml/itemProps1.xml><?xml version="1.0" encoding="utf-8"?>
-<ds:datastoreItem xmlns:ds="http://schemas.openxmlformats.org/officeDocument/2006/customXml" ds:itemID="{8F197669-8C88-49B4-9F09-F584DDD8DBF3}">
+<ds:datastoreItem xmlns:ds="http://schemas.openxmlformats.org/officeDocument/2006/customXml" ds:itemID="{95353253-92EB-4DAD-8ED3-637325BDCF96}">
   <ds:schemaRefs>
     <ds:schemaRef ds:uri="http://schemas.openxmlformats.org/officeDocument/2006/bibliography"/>
   </ds:schemaRefs>

</xml_diff>